<commit_message>
Modify: Gant Chart, Schedule summary
</commit_message>
<xml_diff>
--- a/Development Plan/전체 일정 요약.docx
+++ b/Development Plan/전체 일정 요약.docx
@@ -166,7 +166,7 @@
           <w:lang w:eastAsia="ko-KR"/>
           <w:rtl w:val="off"/>
         </w:rPr>
-        <w:t>: 팀원과의 회의를 통해 디자인이 계속 변경될 것이기 때문에 기간을 5월 23일부터 6월 5일까지로 정함. 담당자는 허진수가 맡음.</w:t>
+        <w:t>: 팀원과의 회의를 통해 디자인이 계속 변경될 것이기 때문에 기간을 5월 23일부터 6월 5일까지로 정함. 담당자는 김현지가 맡음.</w:t>
       </w:r>
     </w:p>
     <w:p>
@@ -198,7 +198,7 @@
           <w:lang w:eastAsia="ko-KR"/>
           <w:rtl w:val="off"/>
         </w:rPr>
-        <w:t>: Page 디자인이 어느 정도 되었을 때 만들 수 있을 것 같아서 기간을 5월 25일부터 6월 5일까지로 정함. 담당자는 허진수가 맡음.</w:t>
+        <w:t>: Page 디자인이 어느 정도 되었을 때 만들 수 있을 것 같아서 기간을 5월 25일부터 6월 5일까지로 정함. 담당자는 김현지가 맡음.</w:t>
       </w:r>
     </w:p>
     <w:p>
@@ -230,7 +230,7 @@
           <w:lang w:eastAsia="ko-KR"/>
           <w:rtl w:val="off"/>
         </w:rPr>
-        <w:t>: 댓글 분석에 필요한 데이터를 지속적으로 모아야 하기에 기간을 5월 23일부터 6월 5일까지로 정함. 담당자는 김현지가 맡음.</w:t>
+        <w:t>: 댓글 분석에 필요한 데이터를 지속적으로 모아야 하기에 기간을 5월 23일부터 6월 5일까지로 정함. 담당자는 허진수가 맡음.</w:t>
       </w:r>
     </w:p>
     <w:p>
@@ -262,7 +262,7 @@
           <w:lang w:eastAsia="ko-KR"/>
           <w:rtl w:val="off"/>
         </w:rPr>
-        <w:t>: 댓글 데이터가 어느 정도 모이고 분석 방법이 정해졌을 때 제작을 할 수 있기에 기간을 마지막 주(6월 13일부터 6월 19일까지)로 정함. 담당자는 김현지가 맡음.</w:t>
+        <w:t>: 댓글 데이터가 어느 정도 모이고 분석 방법이 정해졌을 때 제작을 할 수 있기에 기간을 마지막 주(6월 13일부터 6월 19일까지)로 정함. 담당자는 허진수가 맡음.</w:t>
       </w:r>
     </w:p>
     <w:p>
@@ -322,7 +322,7 @@
           <w:lang w:eastAsia="ko-KR"/>
           <w:rtl w:val="off"/>
         </w:rPr>
-        <w:t>: 댓글 분석 방법이 어느 정도 모였을 때 시작하는게 좋고 분석이 오래 걸릴 것 같아서 기간을 5월 30일부터 6월 12일까지로 정함. 담당자는 카드리딘, 허진수, 김현지, 이연수가 맡음.</w:t>
+        <w:t>: 댓글 분석 방법이 어느 정도 모였을 때 시작하는게 좋고 분석이 오래 걸릴 것 같아서 기간을 5월 30일부터 6월 12일까지로 정함. 담당자는 카드리딘, 김현지, 허진수, 이연수가 맡음.</w:t>
       </w:r>
     </w:p>
     <w:sectPr>
@@ -474,6 +474,84 @@
     <w:semiHidden/>
     <w:unhideWhenUsed/>
   </w:style>
+  <w:style w:type="character" w:styleId="a3">
+    <w:name w:val="Default Paragraph Font"/>
+    <w:semiHidden/>
+    <w:unhideWhenUsed/>
+  </w:style>
+  <w:style w:type="table" w:styleId="a4">
+    <w:name w:val="Normal Table"/>
+    <w:semiHidden/>
+    <w:unhideWhenUsed/>
+    <w:tblPr>
+      <w:tblInd w:w="0" w:type="dxa"/>
+      <w:tblCellMar>
+        <w:top w:w="0" w:type="dxa"/>
+        <w:left w:w="108" w:type="dxa"/>
+        <w:bottom w:w="0" w:type="dxa"/>
+        <w:right w:w="108" w:type="dxa"/>
+      </w:tblCellMar>
+    </w:tblPr>
+  </w:style>
+  <w:style w:type="numbering" w:styleId="a5">
+    <w:name w:val="No List"/>
+    <w:semiHidden/>
+    <w:unhideWhenUsed/>
+  </w:style>
+  <w:style w:type="paragraph" w:styleId="3">
+    <w:name w:val="개요 2"/>
+    <w:pPr>
+      <w:ind w:left="400" w:right="0" w:firstLine="0"/>
+      <w:autoSpaceDE w:val="off"/>
+      <w:autoSpaceDN w:val="off"/>
+      <w:widowControl w:val="off"/>
+      <w:wordWrap w:val="off"/>
+      <w:outlineLvl w:val="1"/>
+      <w:jc w:val="both"/>
+      <w:pBdr>
+        <w:top w:val="none" w:sz="2" w:space="0" w:color="000000"/>
+        <w:left w:val="none" w:sz="2" w:space="0" w:color="000000"/>
+        <w:bottom w:val="none" w:sz="2" w:space="0" w:color="000000"/>
+        <w:right w:val="none" w:sz="2" w:space="0" w:color="000000"/>
+      </w:pBdr>
+      <w:numPr>
+        <w:ilvl w:val="0"/>
+      </w:numPr>
+      <w:spacing w:after="0" w:before="0" w:line="384" w:lineRule="auto"/>
+      <w:textAlignment w:val="baseline"/>
+    </w:pPr>
+    <w:rPr>
+      <w:rFonts w:ascii="함초롬바탕" w:eastAsia="함초롬바탕"/>
+      <w:color w:val="000000"/>
+      <w:sz w:val="20"/>
+      <w:shd w:val="clear" w:color="999999" w:fill="auto"/>
+    </w:rPr>
+  </w:style>
+  <w:style w:type="paragraph" w:styleId="1">
+    <w:name w:val="본문"/>
+    <w:pPr>
+      <w:ind w:left="300" w:right="0" w:firstLine="0"/>
+      <w:autoSpaceDE w:val="off"/>
+      <w:autoSpaceDN w:val="off"/>
+      <w:widowControl w:val="off"/>
+      <w:wordWrap w:val="off"/>
+      <w:jc w:val="both"/>
+      <w:pBdr>
+        <w:top w:val="none" w:sz="2" w:space="0" w:color="000000"/>
+        <w:left w:val="none" w:sz="2" w:space="0" w:color="000000"/>
+        <w:bottom w:val="none" w:sz="2" w:space="0" w:color="000000"/>
+        <w:right w:val="none" w:sz="2" w:space="0" w:color="000000"/>
+      </w:pBdr>
+      <w:spacing w:after="0" w:before="0" w:line="384" w:lineRule="auto"/>
+      <w:textAlignment w:val="baseline"/>
+    </w:pPr>
+    <w:rPr>
+      <w:rFonts w:ascii="함초롬바탕" w:eastAsia="함초롬바탕"/>
+      <w:color w:val="000000"/>
+      <w:sz w:val="20"/>
+      <w:shd w:val="clear" w:color="999999" w:fill="auto"/>
+    </w:rPr>
+  </w:style>
   <w:style w:type="paragraph" w:styleId="0">
     <w:name w:val="바탕글"/>
     <w:pPr>
@@ -499,15 +577,252 @@
       <w:shd w:val="clear" w:color="999999" w:fill="auto"/>
     </w:rPr>
   </w:style>
-  <w:style w:type="paragraph" w:styleId="16">
-    <w:name w:val="메모"/>
+  <w:style w:type="paragraph" w:styleId="10">
+    <w:name w:val="개요 9"/>
+    <w:pPr>
+      <w:ind w:left="1800" w:right="0" w:firstLine="0"/>
+      <w:autoSpaceDE w:val="off"/>
+      <w:autoSpaceDN w:val="off"/>
+      <w:widowControl w:val="off"/>
+      <w:wordWrap w:val="off"/>
+      <w:outlineLvl w:val="8"/>
+      <w:jc w:val="both"/>
+      <w:pBdr>
+        <w:top w:val="none" w:sz="2" w:space="0" w:color="000000"/>
+        <w:left w:val="none" w:sz="2" w:space="0" w:color="000000"/>
+        <w:bottom w:val="none" w:sz="2" w:space="0" w:color="000000"/>
+        <w:right w:val="none" w:sz="2" w:space="0" w:color="000000"/>
+      </w:pBdr>
+      <w:numPr>
+        <w:ilvl w:val="0"/>
+      </w:numPr>
+      <w:spacing w:after="0" w:before="0" w:line="384" w:lineRule="auto"/>
+      <w:textAlignment w:val="baseline"/>
+    </w:pPr>
+    <w:rPr>
+      <w:rFonts w:ascii="함초롬바탕" w:eastAsia="함초롬바탕"/>
+      <w:color w:val="000000"/>
+      <w:sz w:val="20"/>
+      <w:shd w:val="clear" w:color="999999" w:fill="auto"/>
+    </w:rPr>
+  </w:style>
+  <w:style w:type="paragraph" w:styleId="6">
+    <w:name w:val="개요 5"/>
+    <w:pPr>
+      <w:ind w:left="1000" w:right="0" w:firstLine="0"/>
+      <w:autoSpaceDE w:val="off"/>
+      <w:autoSpaceDN w:val="off"/>
+      <w:widowControl w:val="off"/>
+      <w:wordWrap w:val="off"/>
+      <w:outlineLvl w:val="4"/>
+      <w:jc w:val="both"/>
+      <w:pBdr>
+        <w:top w:val="none" w:sz="2" w:space="0" w:color="000000"/>
+        <w:left w:val="none" w:sz="2" w:space="0" w:color="000000"/>
+        <w:bottom w:val="none" w:sz="2" w:space="0" w:color="000000"/>
+        <w:right w:val="none" w:sz="2" w:space="0" w:color="000000"/>
+      </w:pBdr>
+      <w:numPr>
+        <w:ilvl w:val="0"/>
+      </w:numPr>
+      <w:spacing w:after="0" w:before="0" w:line="384" w:lineRule="auto"/>
+      <w:textAlignment w:val="baseline"/>
+    </w:pPr>
+    <w:rPr>
+      <w:rFonts w:ascii="함초롬바탕" w:eastAsia="함초롬바탕"/>
+      <w:color w:val="000000"/>
+      <w:sz w:val="20"/>
+      <w:shd w:val="clear" w:color="999999" w:fill="auto"/>
+    </w:rPr>
+  </w:style>
+  <w:style w:type="paragraph" w:styleId="7">
+    <w:name w:val="개요 6"/>
+    <w:pPr>
+      <w:ind w:left="1200" w:right="0" w:firstLine="0"/>
+      <w:autoSpaceDE w:val="off"/>
+      <w:autoSpaceDN w:val="off"/>
+      <w:widowControl w:val="off"/>
+      <w:wordWrap w:val="off"/>
+      <w:outlineLvl w:val="5"/>
+      <w:jc w:val="both"/>
+      <w:pBdr>
+        <w:top w:val="none" w:sz="2" w:space="0" w:color="000000"/>
+        <w:left w:val="none" w:sz="2" w:space="0" w:color="000000"/>
+        <w:bottom w:val="none" w:sz="2" w:space="0" w:color="000000"/>
+        <w:right w:val="none" w:sz="2" w:space="0" w:color="000000"/>
+      </w:pBdr>
+      <w:numPr>
+        <w:ilvl w:val="0"/>
+      </w:numPr>
+      <w:spacing w:after="0" w:before="0" w:line="384" w:lineRule="auto"/>
+      <w:textAlignment w:val="baseline"/>
+    </w:pPr>
+    <w:rPr>
+      <w:rFonts w:ascii="함초롬바탕" w:eastAsia="함초롬바탕"/>
+      <w:color w:val="000000"/>
+      <w:sz w:val="20"/>
+      <w:shd w:val="clear" w:color="999999" w:fill="auto"/>
+    </w:rPr>
+  </w:style>
+  <w:style w:type="paragraph" w:styleId="9">
+    <w:name w:val="개요 8"/>
+    <w:pPr>
+      <w:ind w:left="1600" w:right="0" w:firstLine="0"/>
+      <w:autoSpaceDE w:val="off"/>
+      <w:autoSpaceDN w:val="off"/>
+      <w:widowControl w:val="off"/>
+      <w:wordWrap w:val="off"/>
+      <w:outlineLvl w:val="7"/>
+      <w:jc w:val="both"/>
+      <w:pBdr>
+        <w:top w:val="none" w:sz="2" w:space="0" w:color="000000"/>
+        <w:left w:val="none" w:sz="2" w:space="0" w:color="000000"/>
+        <w:bottom w:val="none" w:sz="2" w:space="0" w:color="000000"/>
+        <w:right w:val="none" w:sz="2" w:space="0" w:color="000000"/>
+      </w:pBdr>
+      <w:numPr>
+        <w:ilvl w:val="0"/>
+      </w:numPr>
+      <w:spacing w:after="0" w:before="0" w:line="384" w:lineRule="auto"/>
+      <w:textAlignment w:val="baseline"/>
+    </w:pPr>
+    <w:rPr>
+      <w:rFonts w:ascii="함초롬바탕" w:eastAsia="함초롬바탕"/>
+      <w:color w:val="000000"/>
+      <w:sz w:val="20"/>
+      <w:shd w:val="clear" w:color="999999" w:fill="auto"/>
+    </w:rPr>
+  </w:style>
+  <w:style w:type="paragraph" w:styleId="2">
+    <w:name w:val="개요 1"/>
+    <w:pPr>
+      <w:ind w:left="200" w:right="0" w:firstLine="0"/>
+      <w:autoSpaceDE w:val="off"/>
+      <w:autoSpaceDN w:val="off"/>
+      <w:widowControl w:val="off"/>
+      <w:wordWrap w:val="off"/>
+      <w:outlineLvl w:val="0"/>
+      <w:jc w:val="both"/>
+      <w:pBdr>
+        <w:top w:val="none" w:sz="2" w:space="0" w:color="000000"/>
+        <w:left w:val="none" w:sz="2" w:space="0" w:color="000000"/>
+        <w:bottom w:val="none" w:sz="2" w:space="0" w:color="000000"/>
+        <w:right w:val="none" w:sz="2" w:space="0" w:color="000000"/>
+      </w:pBdr>
+      <w:numPr>
+        <w:ilvl w:val="0"/>
+      </w:numPr>
+      <w:spacing w:after="0" w:before="0" w:line="384" w:lineRule="auto"/>
+      <w:textAlignment w:val="baseline"/>
+    </w:pPr>
+    <w:rPr>
+      <w:rFonts w:ascii="함초롬바탕" w:eastAsia="함초롬바탕"/>
+      <w:color w:val="000000"/>
+      <w:sz w:val="20"/>
+      <w:shd w:val="clear" w:color="999999" w:fill="auto"/>
+    </w:rPr>
+  </w:style>
+  <w:style w:type="paragraph" w:styleId="13">
+    <w:name w:val="머리말"/>
     <w:pPr>
       <w:ind w:left="0" w:right="0" w:firstLine="0"/>
       <w:autoSpaceDE w:val="off"/>
       <w:autoSpaceDN w:val="off"/>
       <w:widowControl w:val="off"/>
       <w:wordWrap/>
-      <w:jc w:val="left"/>
+      <w:jc w:val="both"/>
+      <w:pBdr>
+        <w:top w:val="none" w:sz="2" w:space="0" w:color="000000"/>
+        <w:left w:val="none" w:sz="2" w:space="0" w:color="000000"/>
+        <w:bottom w:val="none" w:sz="2" w:space="0" w:color="000000"/>
+        <w:right w:val="none" w:sz="2" w:space="0" w:color="000000"/>
+      </w:pBdr>
+      <w:spacing w:after="0" w:before="0" w:line="360" w:lineRule="auto"/>
+      <w:textAlignment w:val="baseline"/>
+    </w:pPr>
+    <w:rPr>
+      <w:rFonts w:ascii="함초롬돋움" w:eastAsia="함초롬돋움"/>
+      <w:color w:val="000000"/>
+      <w:sz w:val="18"/>
+      <w:shd w:val="clear" w:color="999999" w:fill="auto"/>
+    </w:rPr>
+  </w:style>
+  <w:style w:type="character" w:styleId="12">
+    <w:name w:val="쪽 번호"/>
+    <w:rPr>
+      <w:rFonts w:ascii="함초롬돋움" w:eastAsia="함초롬돋움"/>
+      <w:color w:val="000000"/>
+      <w:sz w:val="20"/>
+      <w:shd w:val="clear" w:color="999999" w:fill="auto"/>
+    </w:rPr>
+  </w:style>
+  <w:style w:type="paragraph" w:styleId="8">
+    <w:name w:val="개요 7"/>
+    <w:pPr>
+      <w:ind w:left="1400" w:right="0" w:firstLine="0"/>
+      <w:autoSpaceDE w:val="off"/>
+      <w:autoSpaceDN w:val="off"/>
+      <w:widowControl w:val="off"/>
+      <w:wordWrap w:val="off"/>
+      <w:outlineLvl w:val="6"/>
+      <w:jc w:val="both"/>
+      <w:pBdr>
+        <w:top w:val="none" w:sz="2" w:space="0" w:color="000000"/>
+        <w:left w:val="none" w:sz="2" w:space="0" w:color="000000"/>
+        <w:bottom w:val="none" w:sz="2" w:space="0" w:color="000000"/>
+        <w:right w:val="none" w:sz="2" w:space="0" w:color="000000"/>
+      </w:pBdr>
+      <w:numPr>
+        <w:ilvl w:val="0"/>
+      </w:numPr>
+      <w:spacing w:after="0" w:before="0" w:line="384" w:lineRule="auto"/>
+      <w:textAlignment w:val="baseline"/>
+    </w:pPr>
+    <w:rPr>
+      <w:rFonts w:ascii="함초롬바탕" w:eastAsia="함초롬바탕"/>
+      <w:color w:val="000000"/>
+      <w:sz w:val="20"/>
+      <w:shd w:val="clear" w:color="999999" w:fill="auto"/>
+    </w:rPr>
+  </w:style>
+  <w:style w:type="paragraph" w:styleId="4">
+    <w:name w:val="개요 3"/>
+    <w:pPr>
+      <w:ind w:left="600" w:right="0" w:firstLine="0"/>
+      <w:autoSpaceDE w:val="off"/>
+      <w:autoSpaceDN w:val="off"/>
+      <w:widowControl w:val="off"/>
+      <w:wordWrap w:val="off"/>
+      <w:outlineLvl w:val="2"/>
+      <w:jc w:val="both"/>
+      <w:pBdr>
+        <w:top w:val="none" w:sz="2" w:space="0" w:color="000000"/>
+        <w:left w:val="none" w:sz="2" w:space="0" w:color="000000"/>
+        <w:bottom w:val="none" w:sz="2" w:space="0" w:color="000000"/>
+        <w:right w:val="none" w:sz="2" w:space="0" w:color="000000"/>
+      </w:pBdr>
+      <w:numPr>
+        <w:ilvl w:val="0"/>
+      </w:numPr>
+      <w:spacing w:after="0" w:before="0" w:line="384" w:lineRule="auto"/>
+      <w:textAlignment w:val="baseline"/>
+    </w:pPr>
+    <w:rPr>
+      <w:rFonts w:ascii="함초롬바탕" w:eastAsia="함초롬바탕"/>
+      <w:color w:val="000000"/>
+      <w:sz w:val="20"/>
+      <w:shd w:val="clear" w:color="999999" w:fill="auto"/>
+    </w:rPr>
+  </w:style>
+  <w:style w:type="paragraph" w:styleId="14">
+    <w:name w:val="각주"/>
+    <w:pPr>
+      <w:ind w:left="262" w:right="0" w:hanging="262"/>
+      <w:autoSpaceDE w:val="off"/>
+      <w:autoSpaceDN w:val="off"/>
+      <w:widowControl w:val="off"/>
+      <w:wordWrap w:val="off"/>
+      <w:jc w:val="both"/>
       <w:pBdr>
         <w:top w:val="none" w:sz="2" w:space="0" w:color="000000"/>
         <w:left w:val="none" w:sz="2" w:space="0" w:color="000000"/>
@@ -518,11 +833,10 @@
       <w:textAlignment w:val="baseline"/>
     </w:pPr>
     <w:rPr>
-      <w:rFonts w:ascii="함초롬돋움" w:eastAsia="함초롬돋움"/>
+      <w:rFonts w:ascii="함초롬바탕" w:eastAsia="함초롬바탕"/>
       <w:color w:val="000000"/>
       <w:sz w:val="18"/>
       <w:shd w:val="clear" w:color="999999" w:fill="auto"/>
-      <w:spacing w:val="-4"/>
     </w:rPr>
   </w:style>
   <w:style w:type="paragraph" w:styleId="17">
@@ -575,10 +889,135 @@
       <w:shd w:val="clear" w:color="999999" w:fill="auto"/>
     </w:rPr>
   </w:style>
-  <w:style w:type="character" w:styleId="12">
-    <w:name w:val="쪽 번호"/>
+  <w:style w:type="paragraph" w:styleId="15">
+    <w:name w:val="미주"/>
+    <w:pPr>
+      <w:ind w:left="262" w:right="0" w:hanging="262"/>
+      <w:autoSpaceDE w:val="off"/>
+      <w:autoSpaceDN w:val="off"/>
+      <w:widowControl w:val="off"/>
+      <w:wordWrap w:val="off"/>
+      <w:jc w:val="both"/>
+      <w:pBdr>
+        <w:top w:val="none" w:sz="2" w:space="0" w:color="000000"/>
+        <w:left w:val="none" w:sz="2" w:space="0" w:color="000000"/>
+        <w:bottom w:val="none" w:sz="2" w:space="0" w:color="000000"/>
+        <w:right w:val="none" w:sz="2" w:space="0" w:color="000000"/>
+      </w:pBdr>
+      <w:spacing w:after="0" w:before="0" w:line="312" w:lineRule="auto"/>
+      <w:textAlignment w:val="baseline"/>
+    </w:pPr>
+    <w:rPr>
+      <w:rFonts w:ascii="함초롬바탕" w:eastAsia="함초롬바탕"/>
+      <w:color w:val="000000"/>
+      <w:sz w:val="18"/>
+      <w:shd w:val="clear" w:color="999999" w:fill="auto"/>
+    </w:rPr>
+  </w:style>
+  <w:style w:type="paragraph" w:styleId="11">
+    <w:name w:val="개요 10"/>
+    <w:pPr>
+      <w:ind w:left="2000" w:right="0" w:firstLine="0"/>
+      <w:autoSpaceDE w:val="off"/>
+      <w:autoSpaceDN w:val="off"/>
+      <w:widowControl w:val="off"/>
+      <w:wordWrap w:val="off"/>
+      <w:outlineLvl w:val="9"/>
+      <w:jc w:val="both"/>
+      <w:pBdr>
+        <w:top w:val="none" w:sz="2" w:space="0" w:color="000000"/>
+        <w:left w:val="none" w:sz="2" w:space="0" w:color="000000"/>
+        <w:bottom w:val="none" w:sz="2" w:space="0" w:color="000000"/>
+        <w:right w:val="none" w:sz="2" w:space="0" w:color="000000"/>
+      </w:pBdr>
+      <w:numPr>
+        <w:ilvl w:val="0"/>
+      </w:numPr>
+      <w:spacing w:after="0" w:before="0" w:line="384" w:lineRule="auto"/>
+      <w:textAlignment w:val="baseline"/>
+    </w:pPr>
+    <w:rPr>
+      <w:rFonts w:ascii="함초롬바탕" w:eastAsia="함초롬바탕"/>
+      <w:color w:val="000000"/>
+      <w:sz w:val="20"/>
+      <w:shd w:val="clear" w:color="999999" w:fill="auto"/>
+    </w:rPr>
+  </w:style>
+  <w:style w:type="paragraph" w:styleId="20">
+    <w:name w:val="차례 3"/>
+    <w:pPr>
+      <w:ind w:left="440" w:right="0" w:firstLine="0"/>
+      <w:autoSpaceDE w:val="off"/>
+      <w:autoSpaceDN w:val="off"/>
+      <w:widowControl w:val="off"/>
+      <w:wordWrap/>
+      <w:jc w:val="left"/>
+      <w:pBdr>
+        <w:top w:val="none" w:sz="2" w:space="0" w:color="000000"/>
+        <w:left w:val="none" w:sz="2" w:space="0" w:color="000000"/>
+        <w:bottom w:val="none" w:sz="2" w:space="0" w:color="000000"/>
+        <w:right w:val="none" w:sz="2" w:space="0" w:color="000000"/>
+      </w:pBdr>
+      <w:spacing w:after="140" w:before="0" w:line="384" w:lineRule="auto"/>
+      <w:textAlignment w:val="baseline"/>
+    </w:pPr>
     <w:rPr>
       <w:rFonts w:ascii="함초롬돋움" w:eastAsia="함초롬돋움"/>
+      <w:color w:val="000000"/>
+      <w:sz w:val="22"/>
+      <w:shd w:val="clear" w:color="999999" w:fill="auto"/>
+    </w:rPr>
+  </w:style>
+  <w:style w:type="paragraph" w:styleId="16">
+    <w:name w:val="메모"/>
+    <w:pPr>
+      <w:ind w:left="0" w:right="0" w:firstLine="0"/>
+      <w:autoSpaceDE w:val="off"/>
+      <w:autoSpaceDN w:val="off"/>
+      <w:widowControl w:val="off"/>
+      <w:wordWrap/>
+      <w:jc w:val="left"/>
+      <w:pBdr>
+        <w:top w:val="none" w:sz="2" w:space="0" w:color="000000"/>
+        <w:left w:val="none" w:sz="2" w:space="0" w:color="000000"/>
+        <w:bottom w:val="none" w:sz="2" w:space="0" w:color="000000"/>
+        <w:right w:val="none" w:sz="2" w:space="0" w:color="000000"/>
+      </w:pBdr>
+      <w:spacing w:after="0" w:before="0" w:line="312" w:lineRule="auto"/>
+      <w:textAlignment w:val="baseline"/>
+    </w:pPr>
+    <w:rPr>
+      <w:rFonts w:ascii="함초롬돋움" w:eastAsia="함초롬돋움"/>
+      <w:color w:val="000000"/>
+      <w:sz w:val="18"/>
+      <w:shd w:val="clear" w:color="999999" w:fill="auto"/>
+      <w:spacing w:val="-4"/>
+    </w:rPr>
+  </w:style>
+  <w:style w:type="paragraph" w:styleId="5">
+    <w:name w:val="개요 4"/>
+    <w:pPr>
+      <w:ind w:left="800" w:right="0" w:firstLine="0"/>
+      <w:autoSpaceDE w:val="off"/>
+      <w:autoSpaceDN w:val="off"/>
+      <w:widowControl w:val="off"/>
+      <w:wordWrap w:val="off"/>
+      <w:outlineLvl w:val="3"/>
+      <w:jc w:val="both"/>
+      <w:pBdr>
+        <w:top w:val="none" w:sz="2" w:space="0" w:color="000000"/>
+        <w:left w:val="none" w:sz="2" w:space="0" w:color="000000"/>
+        <w:bottom w:val="none" w:sz="2" w:space="0" w:color="000000"/>
+        <w:right w:val="none" w:sz="2" w:space="0" w:color="000000"/>
+      </w:pBdr>
+      <w:numPr>
+        <w:ilvl w:val="0"/>
+      </w:numPr>
+      <w:spacing w:after="0" w:before="0" w:line="384" w:lineRule="auto"/>
+      <w:textAlignment w:val="baseline"/>
+    </w:pPr>
+    <w:rPr>
+      <w:rFonts w:ascii="함초롬바탕" w:eastAsia="함초롬바탕"/>
       <w:color w:val="000000"/>
       <w:sz w:val="20"/>
       <w:shd w:val="clear" w:color="999999" w:fill="auto"/>
@@ -606,431 +1045,6 @@
       <w:rFonts w:ascii="함초롬돋움" w:eastAsia="함초롬돋움"/>
       <w:color w:val="000000"/>
       <w:sz w:val="22"/>
-      <w:shd w:val="clear" w:color="999999" w:fill="auto"/>
-    </w:rPr>
-  </w:style>
-  <w:style w:type="paragraph" w:styleId="20">
-    <w:name w:val="차례 3"/>
-    <w:pPr>
-      <w:ind w:left="440" w:right="0" w:firstLine="0"/>
-      <w:autoSpaceDE w:val="off"/>
-      <w:autoSpaceDN w:val="off"/>
-      <w:widowControl w:val="off"/>
-      <w:wordWrap/>
-      <w:jc w:val="left"/>
-      <w:pBdr>
-        <w:top w:val="none" w:sz="2" w:space="0" w:color="000000"/>
-        <w:left w:val="none" w:sz="2" w:space="0" w:color="000000"/>
-        <w:bottom w:val="none" w:sz="2" w:space="0" w:color="000000"/>
-        <w:right w:val="none" w:sz="2" w:space="0" w:color="000000"/>
-      </w:pBdr>
-      <w:spacing w:after="140" w:before="0" w:line="384" w:lineRule="auto"/>
-      <w:textAlignment w:val="baseline"/>
-    </w:pPr>
-    <w:rPr>
-      <w:rFonts w:ascii="함초롬돋움" w:eastAsia="함초롬돋움"/>
-      <w:color w:val="000000"/>
-      <w:sz w:val="22"/>
-      <w:shd w:val="clear" w:color="999999" w:fill="auto"/>
-    </w:rPr>
-  </w:style>
-  <w:style w:type="paragraph" w:styleId="6">
-    <w:name w:val="개요 5"/>
-    <w:pPr>
-      <w:ind w:left="1000" w:right="0" w:firstLine="0"/>
-      <w:autoSpaceDE w:val="off"/>
-      <w:autoSpaceDN w:val="off"/>
-      <w:widowControl w:val="off"/>
-      <w:wordWrap w:val="off"/>
-      <w:outlineLvl w:val="4"/>
-      <w:jc w:val="both"/>
-      <w:pBdr>
-        <w:top w:val="none" w:sz="2" w:space="0" w:color="000000"/>
-        <w:left w:val="none" w:sz="2" w:space="0" w:color="000000"/>
-        <w:bottom w:val="none" w:sz="2" w:space="0" w:color="000000"/>
-        <w:right w:val="none" w:sz="2" w:space="0" w:color="000000"/>
-      </w:pBdr>
-      <w:numPr>
-        <w:ilvl w:val="4"/>
-        <w:numId w:val="2"/>
-      </w:numPr>
-      <w:spacing w:after="0" w:before="0" w:line="384" w:lineRule="auto"/>
-      <w:textAlignment w:val="baseline"/>
-    </w:pPr>
-    <w:rPr>
-      <w:rFonts w:ascii="함초롬바탕" w:eastAsia="함초롬바탕"/>
-      <w:color w:val="000000"/>
-      <w:sz w:val="20"/>
-      <w:shd w:val="clear" w:color="999999" w:fill="auto"/>
-    </w:rPr>
-  </w:style>
-  <w:style w:type="paragraph" w:styleId="8">
-    <w:name w:val="개요 7"/>
-    <w:pPr>
-      <w:ind w:left="1400" w:right="0" w:firstLine="0"/>
-      <w:autoSpaceDE w:val="off"/>
-      <w:autoSpaceDN w:val="off"/>
-      <w:widowControl w:val="off"/>
-      <w:wordWrap w:val="off"/>
-      <w:outlineLvl w:val="6"/>
-      <w:jc w:val="both"/>
-      <w:pBdr>
-        <w:top w:val="none" w:sz="2" w:space="0" w:color="000000"/>
-        <w:left w:val="none" w:sz="2" w:space="0" w:color="000000"/>
-        <w:bottom w:val="none" w:sz="2" w:space="0" w:color="000000"/>
-        <w:right w:val="none" w:sz="2" w:space="0" w:color="000000"/>
-      </w:pBdr>
-      <w:numPr>
-        <w:ilvl w:val="6"/>
-        <w:numId w:val="3"/>
-      </w:numPr>
-      <w:spacing w:after="0" w:before="0" w:line="384" w:lineRule="auto"/>
-      <w:textAlignment w:val="baseline"/>
-    </w:pPr>
-    <w:rPr>
-      <w:rFonts w:ascii="함초롬바탕" w:eastAsia="함초롬바탕"/>
-      <w:color w:val="000000"/>
-      <w:sz w:val="20"/>
-      <w:shd w:val="clear" w:color="999999" w:fill="auto"/>
-    </w:rPr>
-  </w:style>
-  <w:style w:type="paragraph" w:styleId="14">
-    <w:name w:val="각주"/>
-    <w:pPr>
-      <w:ind w:left="262" w:right="0" w:hanging="262"/>
-      <w:autoSpaceDE w:val="off"/>
-      <w:autoSpaceDN w:val="off"/>
-      <w:widowControl w:val="off"/>
-      <w:wordWrap w:val="off"/>
-      <w:jc w:val="both"/>
-      <w:pBdr>
-        <w:top w:val="none" w:sz="2" w:space="0" w:color="000000"/>
-        <w:left w:val="none" w:sz="2" w:space="0" w:color="000000"/>
-        <w:bottom w:val="none" w:sz="2" w:space="0" w:color="000000"/>
-        <w:right w:val="none" w:sz="2" w:space="0" w:color="000000"/>
-      </w:pBdr>
-      <w:spacing w:after="0" w:before="0" w:line="312" w:lineRule="auto"/>
-      <w:textAlignment w:val="baseline"/>
-    </w:pPr>
-    <w:rPr>
-      <w:rFonts w:ascii="함초롬바탕" w:eastAsia="함초롬바탕"/>
-      <w:color w:val="000000"/>
-      <w:sz w:val="18"/>
-      <w:shd w:val="clear" w:color="999999" w:fill="auto"/>
-    </w:rPr>
-  </w:style>
-  <w:style w:type="paragraph" w:styleId="3">
-    <w:name w:val="개요 2"/>
-    <w:pPr>
-      <w:ind w:left="400" w:right="0" w:firstLine="0"/>
-      <w:autoSpaceDE w:val="off"/>
-      <w:autoSpaceDN w:val="off"/>
-      <w:widowControl w:val="off"/>
-      <w:wordWrap w:val="off"/>
-      <w:outlineLvl w:val="1"/>
-      <w:jc w:val="both"/>
-      <w:pBdr>
-        <w:top w:val="none" w:sz="2" w:space="0" w:color="000000"/>
-        <w:left w:val="none" w:sz="2" w:space="0" w:color="000000"/>
-        <w:bottom w:val="none" w:sz="2" w:space="0" w:color="000000"/>
-        <w:right w:val="none" w:sz="2" w:space="0" w:color="000000"/>
-      </w:pBdr>
-      <w:numPr>
-        <w:ilvl w:val="1"/>
-        <w:numId w:val="4"/>
-      </w:numPr>
-      <w:spacing w:after="0" w:before="0" w:line="384" w:lineRule="auto"/>
-      <w:textAlignment w:val="baseline"/>
-    </w:pPr>
-    <w:rPr>
-      <w:rFonts w:ascii="함초롬바탕" w:eastAsia="함초롬바탕"/>
-      <w:color w:val="000000"/>
-      <w:sz w:val="20"/>
-      <w:shd w:val="clear" w:color="999999" w:fill="auto"/>
-    </w:rPr>
-  </w:style>
-  <w:style w:type="paragraph" w:styleId="10">
-    <w:name w:val="개요 9"/>
-    <w:pPr>
-      <w:ind w:left="1800" w:right="0" w:firstLine="0"/>
-      <w:autoSpaceDE w:val="off"/>
-      <w:autoSpaceDN w:val="off"/>
-      <w:widowControl w:val="off"/>
-      <w:wordWrap w:val="off"/>
-      <w:outlineLvl w:val="8"/>
-      <w:jc w:val="both"/>
-      <w:pBdr>
-        <w:top w:val="none" w:sz="2" w:space="0" w:color="000000"/>
-        <w:left w:val="none" w:sz="2" w:space="0" w:color="000000"/>
-        <w:bottom w:val="none" w:sz="2" w:space="0" w:color="000000"/>
-        <w:right w:val="none" w:sz="2" w:space="0" w:color="000000"/>
-      </w:pBdr>
-      <w:numPr>
-        <w:ilvl w:val="8"/>
-        <w:numId w:val="5"/>
-      </w:numPr>
-      <w:spacing w:after="0" w:before="0" w:line="384" w:lineRule="auto"/>
-      <w:textAlignment w:val="baseline"/>
-    </w:pPr>
-    <w:rPr>
-      <w:rFonts w:ascii="함초롬바탕" w:eastAsia="함초롬바탕"/>
-      <w:color w:val="000000"/>
-      <w:sz w:val="20"/>
-      <w:shd w:val="clear" w:color="999999" w:fill="auto"/>
-    </w:rPr>
-  </w:style>
-  <w:style w:type="paragraph" w:styleId="15">
-    <w:name w:val="미주"/>
-    <w:pPr>
-      <w:ind w:left="262" w:right="0" w:hanging="262"/>
-      <w:autoSpaceDE w:val="off"/>
-      <w:autoSpaceDN w:val="off"/>
-      <w:widowControl w:val="off"/>
-      <w:wordWrap w:val="off"/>
-      <w:jc w:val="both"/>
-      <w:pBdr>
-        <w:top w:val="none" w:sz="2" w:space="0" w:color="000000"/>
-        <w:left w:val="none" w:sz="2" w:space="0" w:color="000000"/>
-        <w:bottom w:val="none" w:sz="2" w:space="0" w:color="000000"/>
-        <w:right w:val="none" w:sz="2" w:space="0" w:color="000000"/>
-      </w:pBdr>
-      <w:spacing w:after="0" w:before="0" w:line="312" w:lineRule="auto"/>
-      <w:textAlignment w:val="baseline"/>
-    </w:pPr>
-    <w:rPr>
-      <w:rFonts w:ascii="함초롬바탕" w:eastAsia="함초롬바탕"/>
-      <w:color w:val="000000"/>
-      <w:sz w:val="18"/>
-      <w:shd w:val="clear" w:color="999999" w:fill="auto"/>
-    </w:rPr>
-  </w:style>
-  <w:style w:type="paragraph" w:styleId="1">
-    <w:name w:val="본문"/>
-    <w:pPr>
-      <w:ind w:left="300" w:right="0" w:firstLine="0"/>
-      <w:autoSpaceDE w:val="off"/>
-      <w:autoSpaceDN w:val="off"/>
-      <w:widowControl w:val="off"/>
-      <w:wordWrap w:val="off"/>
-      <w:jc w:val="both"/>
-      <w:pBdr>
-        <w:top w:val="none" w:sz="2" w:space="0" w:color="000000"/>
-        <w:left w:val="none" w:sz="2" w:space="0" w:color="000000"/>
-        <w:bottom w:val="none" w:sz="2" w:space="0" w:color="000000"/>
-        <w:right w:val="none" w:sz="2" w:space="0" w:color="000000"/>
-      </w:pBdr>
-      <w:spacing w:after="0" w:before="0" w:line="384" w:lineRule="auto"/>
-      <w:textAlignment w:val="baseline"/>
-    </w:pPr>
-    <w:rPr>
-      <w:rFonts w:ascii="함초롬바탕" w:eastAsia="함초롬바탕"/>
-      <w:color w:val="000000"/>
-      <w:sz w:val="20"/>
-      <w:shd w:val="clear" w:color="999999" w:fill="auto"/>
-    </w:rPr>
-  </w:style>
-  <w:style w:type="paragraph" w:styleId="5">
-    <w:name w:val="개요 4"/>
-    <w:pPr>
-      <w:ind w:left="800" w:right="0" w:firstLine="0"/>
-      <w:autoSpaceDE w:val="off"/>
-      <w:autoSpaceDN w:val="off"/>
-      <w:widowControl w:val="off"/>
-      <w:wordWrap w:val="off"/>
-      <w:outlineLvl w:val="3"/>
-      <w:jc w:val="both"/>
-      <w:pBdr>
-        <w:top w:val="none" w:sz="2" w:space="0" w:color="000000"/>
-        <w:left w:val="none" w:sz="2" w:space="0" w:color="000000"/>
-        <w:bottom w:val="none" w:sz="2" w:space="0" w:color="000000"/>
-        <w:right w:val="none" w:sz="2" w:space="0" w:color="000000"/>
-      </w:pBdr>
-      <w:numPr>
-        <w:ilvl w:val="3"/>
-        <w:numId w:val="6"/>
-      </w:numPr>
-      <w:spacing w:after="0" w:before="0" w:line="384" w:lineRule="auto"/>
-      <w:textAlignment w:val="baseline"/>
-    </w:pPr>
-    <w:rPr>
-      <w:rFonts w:ascii="함초롬바탕" w:eastAsia="함초롬바탕"/>
-      <w:color w:val="000000"/>
-      <w:sz w:val="20"/>
-      <w:shd w:val="clear" w:color="999999" w:fill="auto"/>
-    </w:rPr>
-  </w:style>
-  <w:style w:type="paragraph" w:styleId="7">
-    <w:name w:val="개요 6"/>
-    <w:pPr>
-      <w:ind w:left="1200" w:right="0" w:firstLine="0"/>
-      <w:autoSpaceDE w:val="off"/>
-      <w:autoSpaceDN w:val="off"/>
-      <w:widowControl w:val="off"/>
-      <w:wordWrap w:val="off"/>
-      <w:outlineLvl w:val="5"/>
-      <w:jc w:val="both"/>
-      <w:pBdr>
-        <w:top w:val="none" w:sz="2" w:space="0" w:color="000000"/>
-        <w:left w:val="none" w:sz="2" w:space="0" w:color="000000"/>
-        <w:bottom w:val="none" w:sz="2" w:space="0" w:color="000000"/>
-        <w:right w:val="none" w:sz="2" w:space="0" w:color="000000"/>
-      </w:pBdr>
-      <w:numPr>
-        <w:ilvl w:val="5"/>
-        <w:numId w:val="7"/>
-      </w:numPr>
-      <w:spacing w:after="0" w:before="0" w:line="384" w:lineRule="auto"/>
-      <w:textAlignment w:val="baseline"/>
-    </w:pPr>
-    <w:rPr>
-      <w:rFonts w:ascii="함초롬바탕" w:eastAsia="함초롬바탕"/>
-      <w:color w:val="000000"/>
-      <w:sz w:val="20"/>
-      <w:shd w:val="clear" w:color="999999" w:fill="auto"/>
-    </w:rPr>
-  </w:style>
-  <w:style w:type="paragraph" w:styleId="9">
-    <w:name w:val="개요 8"/>
-    <w:pPr>
-      <w:ind w:left="1600" w:right="0" w:firstLine="0"/>
-      <w:autoSpaceDE w:val="off"/>
-      <w:autoSpaceDN w:val="off"/>
-      <w:widowControl w:val="off"/>
-      <w:wordWrap w:val="off"/>
-      <w:outlineLvl w:val="7"/>
-      <w:jc w:val="both"/>
-      <w:pBdr>
-        <w:top w:val="none" w:sz="2" w:space="0" w:color="000000"/>
-        <w:left w:val="none" w:sz="2" w:space="0" w:color="000000"/>
-        <w:bottom w:val="none" w:sz="2" w:space="0" w:color="000000"/>
-        <w:right w:val="none" w:sz="2" w:space="0" w:color="000000"/>
-      </w:pBdr>
-      <w:numPr>
-        <w:ilvl w:val="7"/>
-        <w:numId w:val="8"/>
-      </w:numPr>
-      <w:spacing w:after="0" w:before="0" w:line="384" w:lineRule="auto"/>
-      <w:textAlignment w:val="baseline"/>
-    </w:pPr>
-    <w:rPr>
-      <w:rFonts w:ascii="함초롬바탕" w:eastAsia="함초롬바탕"/>
-      <w:color w:val="000000"/>
-      <w:sz w:val="20"/>
-      <w:shd w:val="clear" w:color="999999" w:fill="auto"/>
-    </w:rPr>
-  </w:style>
-  <w:style w:type="paragraph" w:styleId="4">
-    <w:name w:val="개요 3"/>
-    <w:pPr>
-      <w:ind w:left="600" w:right="0" w:firstLine="0"/>
-      <w:autoSpaceDE w:val="off"/>
-      <w:autoSpaceDN w:val="off"/>
-      <w:widowControl w:val="off"/>
-      <w:wordWrap w:val="off"/>
-      <w:outlineLvl w:val="2"/>
-      <w:jc w:val="both"/>
-      <w:pBdr>
-        <w:top w:val="none" w:sz="2" w:space="0" w:color="000000"/>
-        <w:left w:val="none" w:sz="2" w:space="0" w:color="000000"/>
-        <w:bottom w:val="none" w:sz="2" w:space="0" w:color="000000"/>
-        <w:right w:val="none" w:sz="2" w:space="0" w:color="000000"/>
-      </w:pBdr>
-      <w:numPr>
-        <w:ilvl w:val="2"/>
-        <w:numId w:val="9"/>
-      </w:numPr>
-      <w:spacing w:after="0" w:before="0" w:line="384" w:lineRule="auto"/>
-      <w:textAlignment w:val="baseline"/>
-    </w:pPr>
-    <w:rPr>
-      <w:rFonts w:ascii="함초롬바탕" w:eastAsia="함초롬바탕"/>
-      <w:color w:val="000000"/>
-      <w:sz w:val="20"/>
-      <w:shd w:val="clear" w:color="999999" w:fill="auto"/>
-    </w:rPr>
-  </w:style>
-  <w:style w:type="paragraph" w:styleId="2">
-    <w:name w:val="개요 1"/>
-    <w:pPr>
-      <w:ind w:left="200" w:right="0" w:firstLine="0"/>
-      <w:autoSpaceDE w:val="off"/>
-      <w:autoSpaceDN w:val="off"/>
-      <w:widowControl w:val="off"/>
-      <w:wordWrap w:val="off"/>
-      <w:outlineLvl w:val="0"/>
-      <w:jc w:val="both"/>
-      <w:pBdr>
-        <w:top w:val="none" w:sz="2" w:space="0" w:color="000000"/>
-        <w:left w:val="none" w:sz="2" w:space="0" w:color="000000"/>
-        <w:bottom w:val="none" w:sz="2" w:space="0" w:color="000000"/>
-        <w:right w:val="none" w:sz="2" w:space="0" w:color="000000"/>
-      </w:pBdr>
-      <w:numPr>
-        <w:ilvl w:val="0"/>
-        <w:numId w:val="10"/>
-      </w:numPr>
-      <w:spacing w:after="0" w:before="0" w:line="384" w:lineRule="auto"/>
-      <w:textAlignment w:val="baseline"/>
-    </w:pPr>
-    <w:rPr>
-      <w:rFonts w:ascii="함초롬바탕" w:eastAsia="함초롬바탕"/>
-      <w:color w:val="000000"/>
-      <w:sz w:val="20"/>
-      <w:shd w:val="clear" w:color="999999" w:fill="auto"/>
-    </w:rPr>
-  </w:style>
-  <w:style w:type="paragraph" w:styleId="13">
-    <w:name w:val="머리말"/>
-    <w:pPr>
-      <w:ind w:left="0" w:right="0" w:firstLine="0"/>
-      <w:autoSpaceDE w:val="off"/>
-      <w:autoSpaceDN w:val="off"/>
-      <w:widowControl w:val="off"/>
-      <w:wordWrap/>
-      <w:jc w:val="both"/>
-      <w:pBdr>
-        <w:top w:val="none" w:sz="2" w:space="0" w:color="000000"/>
-        <w:left w:val="none" w:sz="2" w:space="0" w:color="000000"/>
-        <w:bottom w:val="none" w:sz="2" w:space="0" w:color="000000"/>
-        <w:right w:val="none" w:sz="2" w:space="0" w:color="000000"/>
-      </w:pBdr>
-      <w:spacing w:after="0" w:before="0" w:line="360" w:lineRule="auto"/>
-      <w:textAlignment w:val="baseline"/>
-    </w:pPr>
-    <w:rPr>
-      <w:rFonts w:ascii="함초롬돋움" w:eastAsia="함초롬돋움"/>
-      <w:color w:val="000000"/>
-      <w:sz w:val="18"/>
-      <w:shd w:val="clear" w:color="999999" w:fill="auto"/>
-    </w:rPr>
-  </w:style>
-  <w:style w:type="paragraph" w:styleId="11">
-    <w:name w:val="개요 10"/>
-    <w:pPr>
-      <w:ind w:left="2000" w:right="0" w:firstLine="0"/>
-      <w:autoSpaceDE w:val="off"/>
-      <w:autoSpaceDN w:val="off"/>
-      <w:widowControl w:val="off"/>
-      <w:wordWrap w:val="off"/>
-      <w:outlineLvl w:val="9"/>
-      <w:jc w:val="both"/>
-      <w:pBdr>
-        <w:top w:val="none" w:sz="2" w:space="0" w:color="000000"/>
-        <w:left w:val="none" w:sz="2" w:space="0" w:color="000000"/>
-        <w:bottom w:val="none" w:sz="2" w:space="0" w:color="000000"/>
-        <w:right w:val="none" w:sz="2" w:space="0" w:color="000000"/>
-      </w:pBdr>
-      <w:numPr>
-        <w:ilvl w:val="0"/>
-        <w:numId w:val="11"/>
-      </w:numPr>
-      <w:spacing w:after="0" w:before="0" w:line="384" w:lineRule="auto"/>
-      <w:textAlignment w:val="baseline"/>
-    </w:pPr>
-    <w:rPr>
-      <w:rFonts w:ascii="함초롬바탕" w:eastAsia="함초롬바탕"/>
-      <w:color w:val="000000"/>
-      <w:sz w:val="20"/>
       <w:shd w:val="clear" w:color="999999" w:fill="auto"/>
     </w:rPr>
   </w:style>

</xml_diff>